<commit_message>
DER y manuales actualizados
</commit_message>
<xml_diff>
--- a/producto/manuales/Release 3/Manual de Usuario (Alumno) V2.0.docx
+++ b/producto/manuales/Release 3/Manual de Usuario (Alumno) V2.0.docx
@@ -715,58 +715,6 @@
           <w:hyperlink w:anchor="_Toc436760930" w:history="1">
             <w:r>
               <w:rPr>
-                <w:rStyle w:val="Hipervnculo"/>
-                <w:noProof/>
-                <w:lang w:val="es-ES" w:eastAsia="es-ES"/>
-              </w:rPr>
-              <w:drawing>
-                <wp:inline distT="0" distB="0" distL="0" distR="0">
-                  <wp:extent cx="5614035" cy="4816475"/>
-                  <wp:effectExtent l="19050" t="0" r="5715" b="0"/>
-                  <wp:docPr id="12" name="Imagen 12"/>
-                  <wp:cNvGraphicFramePr>
-                    <a:graphicFrameLocks xmlns:a="http://schemas.openxmlformats.org/drawingml/2006/main" noChangeAspect="1"/>
-                  </wp:cNvGraphicFramePr>
-                  <a:graphic xmlns:a="http://schemas.openxmlformats.org/drawingml/2006/main">
-                    <a:graphicData uri="http://schemas.openxmlformats.org/drawingml/2006/picture">
-                      <pic:pic xmlns:pic="http://schemas.openxmlformats.org/drawingml/2006/picture">
-                        <pic:nvPicPr>
-                          <pic:cNvPr id="0" name="Picture 1"/>
-                          <pic:cNvPicPr>
-                            <a:picLocks noChangeAspect="1" noChangeArrowheads="1"/>
-                          </pic:cNvPicPr>
-                        </pic:nvPicPr>
-                        <pic:blipFill>
-                          <a:blip r:embed="rId11"/>
-                          <a:srcRect/>
-                          <a:stretch>
-                            <a:fillRect/>
-                          </a:stretch>
-                        </pic:blipFill>
-                        <pic:spPr bwMode="auto">
-                          <a:xfrm>
-                            <a:off x="0" y="0"/>
-                            <a:ext cx="5614035" cy="4816475"/>
-                          </a:xfrm>
-                          <a:prstGeom prst="rect">
-                            <a:avLst/>
-                          </a:prstGeom>
-                          <a:noFill/>
-                          <a:ln w="9525">
-                            <a:noFill/>
-                            <a:miter lim="800000"/>
-                            <a:headEnd/>
-                            <a:tailEnd/>
-                          </a:ln>
-                        </pic:spPr>
-                      </pic:pic>
-                    </a:graphicData>
-                  </a:graphic>
-                </wp:inline>
-              </w:drawing>
-            </w:r>
-            <w:r>
-              <w:rPr>
                 <w:noProof/>
                 <w:webHidden/>
               </w:rPr>
@@ -1884,11 +1832,6 @@
     <w:p>
       <w:pPr>
         <w:pStyle w:val="Ttulo2"/>
-        <w:rPr>
-          <w:rStyle w:val="Ttulo2Car"/>
-          <w:b/>
-          <w:bCs/>
-        </w:rPr>
       </w:pPr>
       <w:bookmarkStart w:id="2" w:name="_Toc401594310"/>
       <w:bookmarkStart w:id="3" w:name="_Toc436760926"/>
@@ -2395,6 +2338,14 @@
         <w:jc w:val="center"/>
       </w:pPr>
       <w:r>
+        <w:t>Figura 4</w:t>
+      </w:r>
+    </w:p>
+    <w:p>
+      <w:pPr>
+        <w:jc w:val="center"/>
+      </w:pPr>
+      <w:r>
         <w:rPr>
           <w:noProof/>
           <w:lang w:val="es-ES" w:eastAsia="es-ES"/>
@@ -2434,6 +2385,14 @@
             </a:graphic>
           </wp:inline>
         </w:drawing>
+      </w:r>
+    </w:p>
+    <w:p>
+      <w:pPr>
+        <w:jc w:val="center"/>
+      </w:pPr>
+      <w:r>
+        <w:t>Figura 5</w:t>
       </w:r>
     </w:p>
     <w:p>
@@ -2481,6 +2440,14 @@
             </a:graphic>
           </wp:inline>
         </w:drawing>
+      </w:r>
+    </w:p>
+    <w:p>
+      <w:pPr>
+        <w:jc w:val="center"/>
+      </w:pPr>
+      <w:r>
+        <w:t>Figura 6</w:t>
       </w:r>
     </w:p>
     <w:p>
@@ -2578,7 +2545,7 @@
         <w:jc w:val="right"/>
       </w:pPr>
       <w:r>
-        <w:t>Figura 4</w:t>
+        <w:t>Figura 7</w:t>
       </w:r>
     </w:p>
     <w:p>
@@ -2661,7 +2628,7 @@
         <w:t xml:space="preserve">Figura </w:t>
       </w:r>
       <w:r>
-        <w:t>5</w:t>
+        <w:t>8</w:t>
       </w:r>
     </w:p>
     <w:p>
@@ -2790,7 +2757,10 @@
         <w:jc w:val="both"/>
       </w:pPr>
       <w:r>
-        <w:t>Figura 6</w:t>
+        <w:t xml:space="preserve">Figura </w:t>
+      </w:r>
+      <w:r>
+        <w:t>9</w:t>
       </w:r>
     </w:p>
     <w:p>
@@ -2886,7 +2856,7 @@
         <w:jc w:val="both"/>
       </w:pPr>
       <w:r>
-        <w:t>Figura 7.</w:t>
+        <w:t>Figura 10</w:t>
       </w:r>
     </w:p>
     <w:p>
@@ -2991,7 +2961,10 @@
       </w:pPr>
       <w:r>
         <w:lastRenderedPageBreak/>
-        <w:t>Figura 8.</w:t>
+        <w:t>Figura 11</w:t>
+      </w:r>
+      <w:r>
+        <w:t>.</w:t>
       </w:r>
     </w:p>
     <w:p>
@@ -3077,7 +3050,10 @@
         <w:jc w:val="both"/>
       </w:pPr>
       <w:r>
-        <w:t>Figura 9.</w:t>
+        <w:t>Figura 12</w:t>
+      </w:r>
+      <w:r>
+        <w:t>.</w:t>
       </w:r>
     </w:p>
     <w:p>
@@ -3175,7 +3151,10 @@
         <w:jc w:val="both"/>
       </w:pPr>
       <w:r>
-        <w:t>Figura 10.</w:t>
+        <w:t>Figura 13</w:t>
+      </w:r>
+      <w:r>
+        <w:t>.</w:t>
       </w:r>
     </w:p>
     <w:p>
@@ -3197,19 +3176,28 @@
       </w:r>
       <w:proofErr w:type="spellStart"/>
       <w:r>
+        <w:t>clic</w:t>
+      </w:r>
+      <w:r>
+        <w:t>k</w:t>
+      </w:r>
+      <w:proofErr w:type="spellEnd"/>
+      <w:r>
+        <w:t xml:space="preserve"> sobre el botón de la Figura 14</w:t>
+      </w:r>
+      <w:r>
+        <w:t xml:space="preserve">. O a la pregunta siguiente en caso de se haga </w:t>
+      </w:r>
+      <w:proofErr w:type="spellStart"/>
+      <w:r>
         <w:t>click</w:t>
       </w:r>
       <w:proofErr w:type="spellEnd"/>
       <w:r>
-        <w:t xml:space="preserve"> sobre el botón de la Figura 11. O a la pregunta siguiente en caso de se haga </w:t>
-      </w:r>
-      <w:proofErr w:type="spellStart"/>
-      <w:r>
-        <w:t>click</w:t>
-      </w:r>
-      <w:proofErr w:type="spellEnd"/>
-      <w:r>
-        <w:t xml:space="preserve"> sobre el botón de la Figura 12.</w:t>
+        <w:t xml:space="preserve"> sobre el botón de la Figura 15</w:t>
+      </w:r>
+      <w:r>
+        <w:t>.</w:t>
       </w:r>
     </w:p>
     <w:p>
@@ -3259,7 +3247,10 @@
         </w:drawing>
       </w:r>
       <w:r>
-        <w:t xml:space="preserve">Figura 11. </w:t>
+        <w:t>Figura 14</w:t>
+      </w:r>
+      <w:r>
+        <w:t xml:space="preserve">. </w:t>
       </w:r>
       <w:r>
         <w:rPr>
@@ -3303,7 +3294,10 @@
         </w:drawing>
       </w:r>
       <w:r>
-        <w:t xml:space="preserve"> Figura 12.</w:t>
+        <w:t xml:space="preserve"> Figura 15</w:t>
+      </w:r>
+      <w:r>
+        <w:t>.</w:t>
       </w:r>
     </w:p>
     <w:p>
@@ -3395,7 +3389,7 @@
         <w:jc w:val="both"/>
       </w:pPr>
       <w:r>
-        <w:t>Figura 13.</w:t>
+        <w:t>Figura 16</w:t>
       </w:r>
     </w:p>
     <w:p>
@@ -3487,7 +3481,10 @@
     </w:p>
     <w:p>
       <w:r>
-        <w:t>Figura 14 Ejemplo de pregunta múltiple opción.</w:t>
+        <w:t>Figura 17</w:t>
+      </w:r>
+      <w:r>
+        <w:t xml:space="preserve"> Ejemplo de pregunta múltiple opción.</w:t>
       </w:r>
     </w:p>
     <w:p>
@@ -3562,7 +3559,14 @@
           <w:sz w:val="18"/>
           <w:szCs w:val="18"/>
         </w:rPr>
-        <w:t xml:space="preserve">Figura 15. Ejemplo de </w:t>
+        <w:t>Figura 18</w:t>
+      </w:r>
+      <w:r>
+        <w:rPr>
+          <w:sz w:val="18"/>
+          <w:szCs w:val="18"/>
+        </w:rPr>
+        <w:t xml:space="preserve"> Ejemplo de </w:t>
       </w:r>
       <w:r>
         <w:rPr>
@@ -3667,7 +3671,27 @@
           <w:sz w:val="18"/>
           <w:szCs w:val="18"/>
         </w:rPr>
-        <w:t>Figura 16. Ejemplo de pregunta numérica.</w:t>
+        <w:t>Figura 1</w:t>
+      </w:r>
+      <w:r>
+        <w:rPr>
+          <w:rStyle w:val="Ttulo3Car"/>
+          <w:b w:val="0"/>
+          <w:color w:val="auto"/>
+          <w:sz w:val="18"/>
+          <w:szCs w:val="18"/>
+        </w:rPr>
+        <w:t>9</w:t>
+      </w:r>
+      <w:r>
+        <w:rPr>
+          <w:rStyle w:val="Ttulo3Car"/>
+          <w:b w:val="0"/>
+          <w:color w:val="auto"/>
+          <w:sz w:val="18"/>
+          <w:szCs w:val="18"/>
+        </w:rPr>
+        <w:t xml:space="preserve"> Ejemplo de pregunta numérica.</w:t>
       </w:r>
       <w:bookmarkEnd w:id="16"/>
     </w:p>
@@ -3765,7 +3789,7 @@
           <w:sz w:val="18"/>
           <w:szCs w:val="18"/>
         </w:rPr>
-        <w:t>Figura 1</w:t>
+        <w:t xml:space="preserve">Figura 20 </w:t>
       </w:r>
       <w:r>
         <w:rPr>
@@ -3775,17 +3799,7 @@
           <w:sz w:val="18"/>
           <w:szCs w:val="18"/>
         </w:rPr>
-        <w:t>7</w:t>
-      </w:r>
-      <w:r>
-        <w:rPr>
-          <w:rStyle w:val="Ttulo3Car"/>
-          <w:b w:val="0"/>
-          <w:color w:val="auto"/>
-          <w:sz w:val="18"/>
-          <w:szCs w:val="18"/>
-        </w:rPr>
-        <w:t xml:space="preserve">. Ejemplo de pregunta </w:t>
+        <w:t xml:space="preserve"> Ejemplo de pregunta </w:t>
       </w:r>
       <w:r>
         <w:rPr>
@@ -3890,7 +3904,7 @@
           <w:sz w:val="18"/>
           <w:szCs w:val="18"/>
         </w:rPr>
-        <w:t>Figura 1</w:t>
+        <w:t>Figura 21</w:t>
       </w:r>
       <w:r>
         <w:rPr>
@@ -3900,17 +3914,7 @@
           <w:sz w:val="18"/>
           <w:szCs w:val="18"/>
         </w:rPr>
-        <w:t>8</w:t>
-      </w:r>
-      <w:r>
-        <w:rPr>
-          <w:rStyle w:val="Ttulo3Car"/>
-          <w:b w:val="0"/>
-          <w:color w:val="auto"/>
-          <w:sz w:val="18"/>
-          <w:szCs w:val="18"/>
-        </w:rPr>
-        <w:t xml:space="preserve">. Ejemplo de pregunta </w:t>
+        <w:t xml:space="preserve"> Ejemplo de pregunta </w:t>
       </w:r>
       <w:r>
         <w:rPr>
@@ -3997,7 +4001,7 @@
     </w:p>
     <w:p>
       <w:r>
-        <w:t>Figura 19.</w:t>
+        <w:t>Figura 22</w:t>
       </w:r>
     </w:p>
     <w:p/>
@@ -4046,7 +4050,7 @@
     </w:p>
     <w:p>
       <w:r>
-        <w:t>Figura 20.</w:t>
+        <w:t>Figura 23</w:t>
       </w:r>
     </w:p>
     <w:p>
@@ -4095,7 +4099,7 @@
     </w:p>
     <w:p>
       <w:r>
-        <w:t>Figura 21</w:t>
+        <w:t>Figura 24</w:t>
       </w:r>
     </w:p>
     <w:p/>
@@ -4200,7 +4204,21 @@
           <w:sz w:val="18"/>
           <w:szCs w:val="18"/>
         </w:rPr>
-        <w:t xml:space="preserve">Figura 22. Ejemplo de pregunta corregida </w:t>
+        <w:t>Figura 2</w:t>
+      </w:r>
+      <w:r>
+        <w:rPr>
+          <w:sz w:val="18"/>
+          <w:szCs w:val="18"/>
+        </w:rPr>
+        <w:t>5</w:t>
+      </w:r>
+      <w:r>
+        <w:rPr>
+          <w:sz w:val="18"/>
+          <w:szCs w:val="18"/>
+        </w:rPr>
+        <w:t xml:space="preserve"> Ejemplo de pregunta corregida </w:t>
       </w:r>
       <w:r>
         <w:rPr>
@@ -4301,7 +4319,14 @@
           <w:sz w:val="18"/>
           <w:szCs w:val="18"/>
         </w:rPr>
-        <w:t>Figura 23.</w:t>
+        <w:t>Figur</w:t>
+      </w:r>
+      <w:r>
+        <w:rPr>
+          <w:sz w:val="18"/>
+          <w:szCs w:val="18"/>
+        </w:rPr>
+        <w:t>a 26</w:t>
       </w:r>
     </w:p>
     <w:p>
@@ -4379,7 +4404,14 @@
           <w:sz w:val="18"/>
           <w:szCs w:val="18"/>
         </w:rPr>
-        <w:t>Figura 24. Ejemplo de resultado de pregunta</w:t>
+        <w:t>Figura 27</w:t>
+      </w:r>
+      <w:r>
+        <w:rPr>
+          <w:sz w:val="18"/>
+          <w:szCs w:val="18"/>
+        </w:rPr>
+        <w:t xml:space="preserve"> Ejemplo de resultado de pregunta</w:t>
       </w:r>
     </w:p>
     <w:p>
@@ -4467,7 +4499,14 @@
           <w:sz w:val="18"/>
           <w:szCs w:val="18"/>
         </w:rPr>
-        <w:t>Figura 25. Ejemplo de calificación de pregunta</w:t>
+        <w:t>Figura 28</w:t>
+      </w:r>
+      <w:r>
+        <w:rPr>
+          <w:sz w:val="18"/>
+          <w:szCs w:val="18"/>
+        </w:rPr>
+        <w:t xml:space="preserve"> Ejemplo de calificación de pregunta</w:t>
       </w:r>
     </w:p>
     <w:p>
@@ -4548,7 +4587,14 @@
           <w:sz w:val="18"/>
           <w:szCs w:val="18"/>
         </w:rPr>
-        <w:t>Figura 25. Ejemplo de respuesta correcta</w:t>
+        <w:t>Figura 29</w:t>
+      </w:r>
+      <w:r>
+        <w:rPr>
+          <w:sz w:val="18"/>
+          <w:szCs w:val="18"/>
+        </w:rPr>
+        <w:t xml:space="preserve"> Ejemplo de respuesta correcta</w:t>
       </w:r>
     </w:p>
     <w:p>
@@ -4606,7 +4652,10 @@
     </w:p>
     <w:p>
       <w:r>
-        <w:t>Figura 26. Ejemplo de respuesta incorrecta.</w:t>
+        <w:t>Figura 30</w:t>
+      </w:r>
+      <w:r>
+        <w:t xml:space="preserve"> Ejemplo de respuesta incorrecta.</w:t>
       </w:r>
     </w:p>
     <w:p>
@@ -4678,7 +4727,10 @@
     </w:p>
     <w:p>
       <w:r>
-        <w:t>Figura 27. Ejemplo de pregunta sin calificar aun</w:t>
+        <w:t>Figura 31</w:t>
+      </w:r>
+      <w:r>
+        <w:t xml:space="preserve"> Ejemplo de pregunta sin calificar aun</w:t>
       </w:r>
     </w:p>
     <w:p>
@@ -4758,12 +4810,74 @@
           </wp:inline>
         </w:drawing>
       </w:r>
+    </w:p>
+    <w:p>
+      <w:pPr>
+        <w:ind w:firstLine="708"/>
+      </w:pPr>
+      <w:r>
+        <w:t>Figura 32</w:t>
+      </w:r>
+    </w:p>
+    <w:p>
+      <w:pPr>
+        <w:ind w:firstLine="708"/>
+      </w:pPr>
+      <w:r>
+        <w:rPr>
+          <w:noProof/>
+          <w:lang w:val="es-ES" w:eastAsia="es-ES"/>
+        </w:rPr>
+        <w:drawing>
+          <wp:inline distT="0" distB="0" distL="0" distR="0" wp14:anchorId="082423AB" wp14:editId="0D807DDB">
+            <wp:extent cx="5612130" cy="2768600"/>
+            <wp:effectExtent l="0" t="0" r="0" b="0"/>
+            <wp:docPr id="3" name="Imagen 3"/>
+            <wp:cNvGraphicFramePr>
+              <a:graphicFrameLocks xmlns:a="http://schemas.openxmlformats.org/drawingml/2006/main" noChangeAspect="1"/>
+            </wp:cNvGraphicFramePr>
+            <a:graphic xmlns:a="http://schemas.openxmlformats.org/drawingml/2006/main">
+              <a:graphicData uri="http://schemas.openxmlformats.org/drawingml/2006/picture">
+                <pic:pic xmlns:pic="http://schemas.openxmlformats.org/drawingml/2006/picture">
+                  <pic:nvPicPr>
+                    <pic:cNvPr id="0" name=""/>
+                    <pic:cNvPicPr/>
+                  </pic:nvPicPr>
+                  <pic:blipFill>
+                    <a:blip r:embed="rId41"/>
+                    <a:stretch>
+                      <a:fillRect/>
+                    </a:stretch>
+                  </pic:blipFill>
+                  <pic:spPr>
+                    <a:xfrm>
+                      <a:off x="0" y="0"/>
+                      <a:ext cx="5612130" cy="2768600"/>
+                    </a:xfrm>
+                    <a:prstGeom prst="rect">
+                      <a:avLst/>
+                    </a:prstGeom>
+                  </pic:spPr>
+                </pic:pic>
+              </a:graphicData>
+            </a:graphic>
+          </wp:inline>
+        </w:drawing>
+      </w:r>
+    </w:p>
+    <w:p>
+      <w:pPr>
+        <w:ind w:firstLine="708"/>
+      </w:pPr>
+      <w:r>
+        <w:t>Figura 33</w:t>
+      </w:r>
       <w:bookmarkStart w:id="24" w:name="_GoBack"/>
       <w:bookmarkEnd w:id="24"/>
     </w:p>
     <w:sectPr>
-      <w:headerReference w:type="default" r:id="rId41"/>
-      <w:footerReference w:type="default" r:id="rId42"/>
+      <w:headerReference w:type="default" r:id="rId42"/>
+      <w:footerReference w:type="default" r:id="rId43"/>
       <w:pgSz w:w="12240" w:h="15840"/>
       <w:pgMar w:top="1417" w:right="1701" w:bottom="1417" w:left="1701" w:header="708" w:footer="708" w:gutter="0"/>
       <w:pgNumType w:start="0"/>
@@ -4834,7 +4948,7 @@
           <w:rPr>
             <w:noProof/>
           </w:rPr>
-          <w:t>22</w:t>
+          <w:t>21</w:t>
         </w:r>
         <w:r>
           <w:rPr>
@@ -6754,7 +6868,7 @@
   <a:extraClrSchemeLst/>
   <a:extLst>
     <a:ext uri="{05A4C25C-085E-4340-85A3-A5531E510DB2}">
-      <thm15:themeFamily xmlns:thm15="http://schemas.microsoft.com/office/thememl/2012/main" xmlns="" name="Office Theme" id="{62F939B6-93AF-4DB8-9C6B-D6C7DFDC589F}" vid="{4A3C46E8-61CC-4603-A589-7422A47A8E4A}"/>
+      <thm15:themeFamily xmlns="" xmlns:thm15="http://schemas.microsoft.com/office/thememl/2012/main" name="Office Theme" id="{62F939B6-93AF-4DB8-9C6B-D6C7DFDC589F}" vid="{4A3C46E8-61CC-4603-A589-7422A47A8E4A}"/>
     </a:ext>
   </a:extLst>
 </a:theme>
@@ -6765,7 +6879,7 @@
 </file>
 
 <file path=customXml/itemProps1.xml><?xml version="1.0" encoding="utf-8"?>
-<ds:datastoreItem xmlns:ds="http://schemas.openxmlformats.org/officeDocument/2006/customXml" ds:itemID="{075D7AC9-7E91-4B9D-96E2-9095FBFDD379}">
+<ds:datastoreItem xmlns:ds="http://schemas.openxmlformats.org/officeDocument/2006/customXml" ds:itemID="{D65BE61C-4435-4FE9-B797-0E49E42F946B}">
   <ds:schemaRefs>
     <ds:schemaRef ds:uri="http://schemas.openxmlformats.org/officeDocument/2006/bibliography"/>
   </ds:schemaRefs>

</xml_diff>